<commit_message>
quelques coquilles, apostrophes & dexia keraia, paragraphes et milestones vérifiés
</commit_message>
<xml_diff>
--- a/9bis_a passer en xml/tlg0057.tlg105.verbatim-grc1.docx
+++ b/9bis_a passer en xml/tlg0057.tlg105.verbatim-grc1.docx
@@ -1,6 +1,6 @@
 
 <file path=word/document.xml><?xml version="1.0" encoding="utf-8"?>
-<w:document xmlns:wpc="http://schemas.microsoft.com/office/word/2010/wordprocessingCanvas" xmlns:cx="http://schemas.microsoft.com/office/drawing/2014/chartex" xmlns:cx1="http://schemas.microsoft.com/office/drawing/2015/9/8/chartex" xmlns:cx2="http://schemas.microsoft.com/office/drawing/2015/10/21/chartex" xmlns:cx3="http://schemas.microsoft.com/office/drawing/2016/5/9/chartex" xmlns:cx4="http://schemas.microsoft.com/office/drawing/2016/5/10/chartex" xmlns:cx5="http://schemas.microsoft.com/office/drawing/2016/5/11/chartex" xmlns:cx6="http://schemas.microsoft.com/office/drawing/2016/5/12/chartex" xmlns:cx7="http://schemas.microsoft.com/office/drawing/2016/5/13/chartex" xmlns:cx8="http://schemas.microsoft.com/office/drawing/2016/5/14/chartex" xmlns:mc="http://schemas.openxmlformats.org/markup-compatibility/2006" xmlns:aink="http://schemas.microsoft.com/office/drawing/2016/ink" xmlns:am3d="http://schemas.microsoft.com/office/drawing/2017/model3d" xmlns:o="urn:schemas-microsoft-com:office:office" xmlns:oel="http://schemas.microsoft.com/office/2019/extlst" xmlns:r="http://schemas.openxmlformats.org/officeDocument/2006/relationships" xmlns:m="http://schemas.openxmlformats.org/officeDocument/2006/math" xmlns:v="urn:schemas-microsoft-com:vml" xmlns:wp14="http://schemas.microsoft.com/office/word/2010/wordprocessingDrawing" xmlns:wp="http://schemas.openxmlformats.org/drawingml/2006/wordprocessingDrawing" xmlns:w10="urn:schemas-microsoft-com:office:word" xmlns:w="http://schemas.openxmlformats.org/wordprocessingml/2006/main" xmlns:w14="http://schemas.microsoft.com/office/word/2010/wordml" xmlns:w15="http://schemas.microsoft.com/office/word/2012/wordml" xmlns:w16cex="http://schemas.microsoft.com/office/word/2018/wordml/cex" xmlns:w16cid="http://schemas.microsoft.com/office/word/2016/wordml/cid" xmlns:w16="http://schemas.microsoft.com/office/word/2018/wordml" xmlns:w16sdtdh="http://schemas.microsoft.com/office/word/2020/wordml/sdtdatahash" xmlns:w16se="http://schemas.microsoft.com/office/word/2015/wordml/symex" xmlns:wpg="http://schemas.microsoft.com/office/word/2010/wordprocessingGroup" xmlns:wpi="http://schemas.microsoft.com/office/word/2010/wordprocessingInk" xmlns:wne="http://schemas.microsoft.com/office/word/2006/wordml" xmlns:wps="http://schemas.microsoft.com/office/word/2010/wordprocessingShape" mc:Ignorable="w14 w15 w16se w16cid w16 w16cex w16sdtdh wp14">
+<w:document xmlns:wpc="http://schemas.microsoft.com/office/word/2010/wordprocessingCanvas" xmlns:cx="http://schemas.microsoft.com/office/drawing/2014/chartex" xmlns:cx1="http://schemas.microsoft.com/office/drawing/2015/9/8/chartex" xmlns:cx2="http://schemas.microsoft.com/office/drawing/2015/10/21/chartex" xmlns:cx3="http://schemas.microsoft.com/office/drawing/2016/5/9/chartex" xmlns:cx4="http://schemas.microsoft.com/office/drawing/2016/5/10/chartex" xmlns:cx5="http://schemas.microsoft.com/office/drawing/2016/5/11/chartex" xmlns:cx6="http://schemas.microsoft.com/office/drawing/2016/5/12/chartex" xmlns:cx7="http://schemas.microsoft.com/office/drawing/2016/5/13/chartex" xmlns:cx8="http://schemas.microsoft.com/office/drawing/2016/5/14/chartex" xmlns:mc="http://schemas.openxmlformats.org/markup-compatibility/2006" xmlns:aink="http://schemas.microsoft.com/office/drawing/2016/ink" xmlns:am3d="http://schemas.microsoft.com/office/drawing/2017/model3d" xmlns:o="urn:schemas-microsoft-com:office:office" xmlns:oel="http://schemas.microsoft.com/office/2019/extlst" xmlns:r="http://schemas.openxmlformats.org/officeDocument/2006/relationships" xmlns:m="http://schemas.openxmlformats.org/officeDocument/2006/math" xmlns:v="urn:schemas-microsoft-com:vml" xmlns:wp14="http://schemas.microsoft.com/office/word/2010/wordprocessingDrawing" xmlns:wp="http://schemas.openxmlformats.org/drawingml/2006/wordprocessingDrawing" xmlns:w10="urn:schemas-microsoft-com:office:word" xmlns:w="http://schemas.openxmlformats.org/wordprocessingml/2006/main" xmlns:w14="http://schemas.microsoft.com/office/word/2010/wordml" xmlns:w15="http://schemas.microsoft.com/office/word/2012/wordml" xmlns:w16cex="http://schemas.microsoft.com/office/word/2018/wordml/cex" xmlns:w16cid="http://schemas.microsoft.com/office/word/2016/wordml/cid" xmlns:w16="http://schemas.microsoft.com/office/word/2018/wordml" xmlns:w16du="http://schemas.microsoft.com/office/word/2023/wordml/word16du" xmlns:w16sdtdh="http://schemas.microsoft.com/office/word/2020/wordml/sdtdatahash" xmlns:w16se="http://schemas.microsoft.com/office/word/2015/wordml/symex" xmlns:wpg="http://schemas.microsoft.com/office/word/2010/wordprocessingGroup" xmlns:wpi="http://schemas.microsoft.com/office/word/2010/wordprocessingInk" xmlns:wne="http://schemas.microsoft.com/office/word/2006/wordml" xmlns:wps="http://schemas.microsoft.com/office/word/2010/wordprocessingShape" mc:Ignorable="w14 w15 w16se w16cid w16 w16cex w16sdtdh w16du wp14">
   <w:body>
     <w:p>
       <w:pPr>
@@ -585,7 +585,21 @@
           <w:rStyle w:val="AucunA"/>
           <w:lang w:val="zu-ZA"/>
         </w:rPr>
-        <w:t xml:space="preserve">ἐξηγούμενον · οὔτε γὰρ εἷς αὐτῶν ἁπάντων ὁ σκοπὸς οὔτε </w:t>
+        <w:t>ἐξηγούμενον</w:t>
+      </w:r>
+      <w:r>
+        <w:rPr>
+          <w:rStyle w:val="AucunA"/>
+          <w:lang w:val="zu-ZA"/>
+        </w:rPr>
+        <w:t>·</w:t>
+      </w:r>
+      <w:r>
+        <w:rPr>
+          <w:rStyle w:val="AucunA"/>
+          <w:lang w:val="zu-ZA"/>
+        </w:rPr>
+        <w:t xml:space="preserve"> οὔτε γὰρ εἷς αὐτῶν ἁπάντων ὁ σκοπὸς οὔτε </w:t>
       </w:r>
       <w:r>
         <w:rPr>
@@ -896,7 +910,21 @@
           <w:rStyle w:val="AucunA"/>
           <w:lang w:val="zu-ZA"/>
         </w:rPr>
-        <w:t xml:space="preserve">τῶν ἀνθρώπων αἰσθανομένους · θαυμάζουσι γοῦν ἄλλος ἄλλον </w:t>
+        <w:t>τῶν ἀνθρώπων αἰσθανομένους</w:t>
+      </w:r>
+      <w:r>
+        <w:rPr>
+          <w:rStyle w:val="AucunA"/>
+          <w:lang w:val="zu-ZA"/>
+        </w:rPr>
+        <w:t>·</w:t>
+      </w:r>
+      <w:r>
+        <w:rPr>
+          <w:rStyle w:val="AucunA"/>
+          <w:lang w:val="zu-ZA"/>
+        </w:rPr>
+        <w:t xml:space="preserve"> θαυμάζουσι γοῦν ἄλλος ἄλλον </w:t>
       </w:r>
       <w:r>
         <w:rPr>
@@ -1211,7 +1239,21 @@
           <w:rStyle w:val="AucunA"/>
           <w:lang w:val="zu-ZA"/>
         </w:rPr>
-        <w:t xml:space="preserve">αἱρέσεως · οὕτω δὲ καὶ τῶν κατὰ τὴν φιλοσοφίαν αἱρέσεων </w:t>
+        <w:t>αἱρέσεως</w:t>
+      </w:r>
+      <w:r>
+        <w:rPr>
+          <w:rStyle w:val="AucunA"/>
+          <w:lang w:val="zu-ZA"/>
+        </w:rPr>
+        <w:t>·</w:t>
+      </w:r>
+      <w:r>
+        <w:rPr>
+          <w:rStyle w:val="AucunA"/>
+          <w:lang w:val="zu-ZA"/>
+        </w:rPr>
+        <w:t xml:space="preserve"> οὕτω δὲ καὶ τῶν κατὰ τὴν φιλοσοφίαν αἱρέσεων </w:t>
       </w:r>
       <w:r>
         <w:rPr>
@@ -1490,7 +1532,21 @@
           <w:rStyle w:val="AucunA"/>
           <w:lang w:val="zu-ZA"/>
         </w:rPr>
-        <w:t xml:space="preserve"> ἑτέρας βίου · ἐγὼ </w:t>
+        <w:t xml:space="preserve"> ἑτέρας βίου</w:t>
+      </w:r>
+      <w:r>
+        <w:rPr>
+          <w:rStyle w:val="AucunA"/>
+          <w:lang w:val="zu-ZA"/>
+        </w:rPr>
+        <w:t>·</w:t>
+      </w:r>
+      <w:r>
+        <w:rPr>
+          <w:rStyle w:val="AucunA"/>
+          <w:lang w:val="zu-ZA"/>
+        </w:rPr>
+        <w:t xml:space="preserve"> ἐγὼ </w:t>
       </w:r>
       <w:r>
         <w:rPr>
@@ -1643,7 +1699,21 @@
           <w:rStyle w:val="AucunA"/>
           <w:lang w:val="zu-ZA"/>
         </w:rPr>
-        <w:t xml:space="preserve">τῶν ἐμῶν ὑπομνημάτων οὐδὲν ἐν ἀνθρώποις εἶναι · διαδοθέντων </w:t>
+        <w:t>τῶν ἐμῶν ὑπομνημάτων οὐδὲν ἐν ἀνθρώποις εἶναι</w:t>
+      </w:r>
+      <w:r>
+        <w:rPr>
+          <w:rStyle w:val="AucunA"/>
+          <w:lang w:val="zu-ZA"/>
+        </w:rPr>
+        <w:t>·</w:t>
+      </w:r>
+      <w:r>
+        <w:rPr>
+          <w:rStyle w:val="AucunA"/>
+          <w:lang w:val="zu-ZA"/>
+        </w:rPr>
+        <w:t xml:space="preserve"> διαδοθέντων </w:t>
       </w:r>
       <w:r>
         <w:rPr>
@@ -2249,7 +2319,21 @@
           <w:rStyle w:val="AucunA"/>
           <w:lang w:val="zu-ZA"/>
         </w:rPr>
-        <w:t xml:space="preserve">ἀπηλλάχθαι, καθὸ φιλοῦντες ἢ μισοῦντες τὰς αἱρέσεις · οὐχ </w:t>
+        <w:t>ἀπηλλάχθαι, καθὸ φιλοῦντες ἢ μισοῦντες τὰς αἱρέσεις</w:t>
+      </w:r>
+      <w:r>
+        <w:rPr>
+          <w:rStyle w:val="AucunA"/>
+          <w:lang w:val="zu-ZA"/>
+        </w:rPr>
+        <w:t>·</w:t>
+      </w:r>
+      <w:r>
+        <w:rPr>
+          <w:rStyle w:val="AucunA"/>
+          <w:lang w:val="zu-ZA"/>
+        </w:rPr>
+        <w:t xml:space="preserve"> οὐχ </w:t>
       </w:r>
       <w:r>
         <w:rPr>
@@ -2416,7 +2500,21 @@
           <w:rStyle w:val="AucunA"/>
           <w:lang w:val="zu-ZA"/>
         </w:rPr>
-        <w:t xml:space="preserve">ἂν οὗτος ἐξεύροι τὴν ἀρίστην αἵρεσιν · ἐπίστασαι δὲ καὶ σύ </w:t>
+        <w:t>ἂν οὗτος ἐξεύροι τὴν ἀρίστην αἵρεσιν</w:t>
+      </w:r>
+      <w:r>
+        <w:rPr>
+          <w:rStyle w:val="AucunA"/>
+          <w:lang w:val="zu-ZA"/>
+        </w:rPr>
+        <w:t>·</w:t>
+      </w:r>
+      <w:r>
+        <w:rPr>
+          <w:rStyle w:val="AucunA"/>
+          <w:lang w:val="zu-ZA"/>
+        </w:rPr>
+        <w:t xml:space="preserve"> ἐπίστασαι δὲ καὶ σύ </w:t>
       </w:r>
       <w:r>
         <w:rPr>
@@ -2570,7 +2668,21 @@
           <w:rStyle w:val="AucunA"/>
           <w:lang w:val="zu-ZA"/>
         </w:rPr>
-        <w:t>ἐναντίας ὁδοὺς ἐκτρεπομένους · καὶ τοὺς μὲν αὐτῶν μηδ</w:t>
+        <w:t>ἐναντίας ὁδοὺς ἐκτρεπομένους</w:t>
+      </w:r>
+      <w:r>
+        <w:rPr>
+          <w:rStyle w:val="AucunA"/>
+          <w:lang w:val="zu-ZA"/>
+        </w:rPr>
+        <w:t>·</w:t>
+      </w:r>
+      <w:r>
+        <w:rPr>
+          <w:rStyle w:val="AucunA"/>
+          <w:lang w:val="zu-ZA"/>
+        </w:rPr>
+        <w:t xml:space="preserve"> καὶ τοὺς μὲν αὐτῶν μηδ</w:t>
       </w:r>
       <w:r>
         <w:rPr>
@@ -2742,7 +2854,21 @@
           <w:rStyle w:val="AucunA"/>
           <w:lang w:val="zu-ZA"/>
         </w:rPr>
-        <w:t xml:space="preserve"> ἀσκήσεως · οἷς πῶς </w:t>
+        <w:t xml:space="preserve"> ἀσκήσεως</w:t>
+      </w:r>
+      <w:r>
+        <w:rPr>
+          <w:rStyle w:val="AucunA"/>
+          <w:lang w:val="zu-ZA"/>
+        </w:rPr>
+        <w:t>·</w:t>
+      </w:r>
+      <w:r>
+        <w:rPr>
+          <w:rStyle w:val="AucunA"/>
+          <w:lang w:val="zu-ZA"/>
+        </w:rPr>
+        <w:t xml:space="preserve"> οἷς πῶς </w:t>
       </w:r>
       <w:r>
         <w:rPr>
@@ -3264,7 +3390,21 @@
           <w:rStyle w:val="AucunA"/>
           <w:lang w:val="zu-ZA"/>
         </w:rPr>
-        <w:t>τὴν περὶ ἀποδείξεως · ἧς ἐὰν μὴ μ</w:t>
+        <w:t>τὴν περὶ ἀποδείξεως</w:t>
+      </w:r>
+      <w:r>
+        <w:rPr>
+          <w:rStyle w:val="AucunA"/>
+          <w:lang w:val="zu-ZA"/>
+        </w:rPr>
+        <w:t>·</w:t>
+      </w:r>
+      <w:r>
+        <w:rPr>
+          <w:rStyle w:val="AucunA"/>
+          <w:lang w:val="zu-ZA"/>
+        </w:rPr>
+        <w:t xml:space="preserve"> ἧς ἐὰν μὴ μ</w:t>
       </w:r>
       <w:r>
         <w:rPr>
@@ -3896,7 +4036,14 @@
           <w:rStyle w:val="AucunA"/>
           <w:lang w:val="zu-ZA"/>
         </w:rPr>
-        <w:t xml:space="preserve"> · ἢ περὶ τῶν ἔργων </w:t>
+        <w:t>·</w:t>
+      </w:r>
+      <w:r>
+        <w:rPr>
+          <w:rStyle w:val="AucunA"/>
+          <w:lang w:val="zu-ZA"/>
+        </w:rPr>
+        <w:t xml:space="preserve"> ἢ περὶ τῶν ἔργων </w:t>
       </w:r>
       <w:r>
         <w:rPr>
@@ -4159,7 +4306,21 @@
           <w:rStyle w:val="AucunA"/>
           <w:lang w:val="zu-ZA"/>
         </w:rPr>
-        <w:t xml:space="preserve">τως εἴρηται τοῖς παλαιοῖς · ὧν εἰς μὲν τὰς πράξεις </w:t>
+        <w:t>τως εἴρηται τοῖς παλαιοῖς</w:t>
+      </w:r>
+      <w:r>
+        <w:rPr>
+          <w:rStyle w:val="AucunA"/>
+          <w:lang w:val="zu-ZA"/>
+        </w:rPr>
+        <w:t>·</w:t>
+      </w:r>
+      <w:r>
+        <w:rPr>
+          <w:rStyle w:val="AucunA"/>
+          <w:lang w:val="zu-ZA"/>
+        </w:rPr>
+        <w:t xml:space="preserve"> ὧν εἰς μὲν τὰς πράξεις </w:t>
       </w:r>
       <w:r>
         <w:rPr>
@@ -4404,7 +4565,21 @@
           <w:rStyle w:val="AucunA"/>
           <w:lang w:val="zu-ZA"/>
         </w:rPr>
-        <w:t xml:space="preserve">εἰσαγομένοις · καὶ τρίτον ὃ περὶ τῶν ὀστῶν τοῖς εἰσαγομένοις </w:t>
+        <w:t>εἰσαγομένοις</w:t>
+      </w:r>
+      <w:r>
+        <w:rPr>
+          <w:rStyle w:val="AucunA"/>
+          <w:lang w:val="zu-ZA"/>
+        </w:rPr>
+        <w:t>·</w:t>
+      </w:r>
+      <w:r>
+        <w:rPr>
+          <w:rStyle w:val="AucunA"/>
+          <w:lang w:val="zu-ZA"/>
+        </w:rPr>
+        <w:t xml:space="preserve"> καὶ τρίτον ὃ περὶ τῶν ὀστῶν τοῖς εἰσαγομένοις </w:t>
       </w:r>
       <w:r>
         <w:rPr>
@@ -4458,7 +4633,21 @@
           <w:rStyle w:val="AucunA"/>
           <w:lang w:val="zu-ZA"/>
         </w:rPr>
-        <w:t xml:space="preserve">πρῶτον · ἣν δὴ καὶ πᾶσαν εἴ τις βούλοιτο διελθεῖν ἐπὶ τὴν </w:t>
+        <w:t>πρῶτον</w:t>
+      </w:r>
+      <w:r>
+        <w:rPr>
+          <w:rStyle w:val="AucunA"/>
+          <w:lang w:val="zu-ZA"/>
+        </w:rPr>
+        <w:t>·</w:t>
+      </w:r>
+      <w:r>
+        <w:rPr>
+          <w:rStyle w:val="AucunA"/>
+          <w:lang w:val="zu-ZA"/>
+        </w:rPr>
+        <w:t xml:space="preserve"> ἣν δὴ καὶ πᾶσαν εἴ τις βούλοιτο διελθεῖν ἐπὶ τὴν </w:t>
       </w:r>
       <w:r>
         <w:rPr>
@@ -5261,7 +5450,21 @@
           <w:rStyle w:val="AucunA"/>
           <w:lang w:val="zu-ZA"/>
         </w:rPr>
-        <w:t xml:space="preserve">ντων φαρμάκων δυνάμεως · εἴρηται μέν τινα κἀν </w:t>
+        <w:t>ντων φαρμάκων δυνάμεως</w:t>
+      </w:r>
+      <w:r>
+        <w:rPr>
+          <w:rStyle w:val="AucunA"/>
+          <w:lang w:val="zu-ZA"/>
+        </w:rPr>
+        <w:t>·</w:t>
+      </w:r>
+      <w:r>
+        <w:rPr>
+          <w:rStyle w:val="AucunA"/>
+          <w:lang w:val="zu-ZA"/>
+        </w:rPr>
+        <w:t xml:space="preserve"> εἴρηται μέν τινα κἀν </w:t>
       </w:r>
       <w:r>
         <w:rPr>
@@ -6375,7 +6578,21 @@
           <w:rStyle w:val="AucunA"/>
           <w:lang w:val="zu-ZA"/>
         </w:rPr>
-        <w:t xml:space="preserve">μενα · καὶ πρὸς τούτοις τά </w:t>
+        <w:t>μενα</w:t>
+      </w:r>
+      <w:r>
+        <w:rPr>
+          <w:rStyle w:val="AucunA"/>
+          <w:lang w:val="zu-ZA"/>
+        </w:rPr>
+        <w:t>·</w:t>
+      </w:r>
+      <w:r>
+        <w:rPr>
+          <w:rStyle w:val="AucunA"/>
+          <w:lang w:val="zu-ZA"/>
+        </w:rPr>
+        <w:t xml:space="preserve"> καὶ πρὸς τούτοις τά </w:t>
       </w:r>
       <w:r>
         <w:rPr>
@@ -6425,7 +6642,21 @@
           <w:rStyle w:val="AucunA"/>
           <w:lang w:val="zu-ZA"/>
         </w:rPr>
-        <w:t xml:space="preserve"> τοῦ Ἐφεσίου · </w:t>
+        <w:t xml:space="preserve"> τοῦ Ἐφεσίου</w:t>
+      </w:r>
+      <w:r>
+        <w:rPr>
+          <w:rStyle w:val="AucunA"/>
+          <w:lang w:val="zu-ZA"/>
+        </w:rPr>
+        <w:t>·</w:t>
+      </w:r>
+      <w:r>
+        <w:rPr>
+          <w:rStyle w:val="AucunA"/>
+          <w:lang w:val="zu-ZA"/>
+        </w:rPr>
+        <w:t xml:space="preserve"> </w:t>
       </w:r>
       <w:proofErr w:type="spellStart"/>
       <w:r>
@@ -6532,7 +6763,21 @@
           <w:rStyle w:val="AucunA"/>
           <w:lang w:val="zu-ZA"/>
         </w:rPr>
-        <w:t>ἐγνώκασι · διὸ καὶ πολλαχ</w:t>
+        <w:t>ἐγνώκασι</w:t>
+      </w:r>
+      <w:r>
+        <w:rPr>
+          <w:rStyle w:val="AucunA"/>
+          <w:lang w:val="zu-ZA"/>
+        </w:rPr>
+        <w:t>·</w:t>
+      </w:r>
+      <w:r>
+        <w:rPr>
+          <w:rStyle w:val="AucunA"/>
+          <w:lang w:val="zu-ZA"/>
+        </w:rPr>
+        <w:t xml:space="preserve"> διὸ καὶ πολλαχ</w:t>
       </w:r>
       <w:r>
         <w:rPr>
@@ -7600,7 +7845,21 @@
           <w:rStyle w:val="AucunA"/>
           <w:lang w:val="zu-ZA"/>
         </w:rPr>
-        <w:t xml:space="preserve">καὶ τἄλλα · πλὴν εἴ τις ἀμφοτέρας δύναιτο καλῶς μετέρχεσθαι </w:t>
+        <w:t>καὶ τἄλλα</w:t>
+      </w:r>
+      <w:r>
+        <w:rPr>
+          <w:rStyle w:val="AucunA"/>
+          <w:lang w:val="zu-ZA"/>
+        </w:rPr>
+        <w:t>·</w:t>
+      </w:r>
+      <w:r>
+        <w:rPr>
+          <w:rStyle w:val="AucunA"/>
+          <w:lang w:val="zu-ZA"/>
+        </w:rPr>
+        <w:t xml:space="preserve"> πλὴν εἴ τις ἀμφοτέρας δύναιτο καλῶς μετέρχεσθαι </w:t>
       </w:r>
       <w:r>
         <w:rPr>
@@ -8261,7 +8520,21 @@
           <w:rStyle w:val="AucunA"/>
           <w:lang w:val="zu-ZA"/>
         </w:rPr>
-        <w:t xml:space="preserve">ἰατρικήν τε καὶ φιλοσοφίαν ἐν οὐδετέρᾳ κατορθοῦσιν · </w:t>
+        <w:t>ἰατρικήν τε καὶ φιλοσοφίαν ἐν οὐδετέρᾳ κατορθοῦσιν</w:t>
+      </w:r>
+      <w:r>
+        <w:rPr>
+          <w:rStyle w:val="AucunA"/>
+          <w:lang w:val="zu-ZA"/>
+        </w:rPr>
+        <w:t>·</w:t>
+      </w:r>
+      <w:r>
+        <w:rPr>
+          <w:rStyle w:val="AucunA"/>
+          <w:lang w:val="zu-ZA"/>
+        </w:rPr>
+        <w:t xml:space="preserve"> </w:t>
       </w:r>
       <w:r>
         <w:rPr>
@@ -8756,7 +9029,21 @@
           <w:rStyle w:val="AucunA"/>
           <w:lang w:val="zu-ZA"/>
         </w:rPr>
-        <w:t>βέλτιον ἡγοῦμαι κἀνταῦθα γράψαι σοι · πρ</w:t>
+        <w:t>βέλτιον ἡγοῦμαι κἀνταῦθα γράψαι σοι</w:t>
+      </w:r>
+      <w:r>
+        <w:rPr>
+          <w:rStyle w:val="AucunA"/>
+          <w:lang w:val="zu-ZA"/>
+        </w:rPr>
+        <w:t>·</w:t>
+      </w:r>
+      <w:r>
+        <w:rPr>
+          <w:rStyle w:val="AucunA"/>
+          <w:lang w:val="zu-ZA"/>
+        </w:rPr>
+        <w:t xml:space="preserve"> πρ</w:t>
       </w:r>
       <w:r>
         <w:rPr>
@@ -9030,7 +9317,21 @@
           <w:rStyle w:val="AucunA"/>
           <w:lang w:val="zu-ZA"/>
         </w:rPr>
-        <w:t xml:space="preserve">νον εὔποροι · τοὐναντίον γὰρ ἀπαξιῶ μηδενὶ μέμφεσθαι </w:t>
+        <w:t>νον εὔποροι</w:t>
+      </w:r>
+      <w:r>
+        <w:rPr>
+          <w:rStyle w:val="AucunA"/>
+          <w:lang w:val="zu-ZA"/>
+        </w:rPr>
+        <w:t>·</w:t>
+      </w:r>
+      <w:r>
+        <w:rPr>
+          <w:rStyle w:val="AucunA"/>
+          <w:lang w:val="zu-ZA"/>
+        </w:rPr>
+        <w:t xml:space="preserve"> τοὐναντίον γὰρ ἀπαξιῶ μηδενὶ μέμφεσθαι </w:t>
       </w:r>
       <w:r>
         <w:rPr>
@@ -9102,7 +9403,21 @@
           <w:rStyle w:val="AucunA"/>
           <w:lang w:val="zu-ZA"/>
         </w:rPr>
-        <w:t xml:space="preserve"> ἐπιτιμᾷν · ἄμεινον </w:t>
+        <w:t xml:space="preserve"> ἐπιτιμᾷν</w:t>
+      </w:r>
+      <w:r>
+        <w:rPr>
+          <w:rStyle w:val="AucunA"/>
+          <w:lang w:val="zu-ZA"/>
+        </w:rPr>
+        <w:t>·</w:t>
+      </w:r>
+      <w:r>
+        <w:rPr>
+          <w:rStyle w:val="AucunA"/>
+          <w:lang w:val="zu-ZA"/>
+        </w:rPr>
+        <w:t xml:space="preserve"> ἄμεινον </w:t>
       </w:r>
       <w:r>
         <w:rPr>
@@ -9702,7 +10017,7 @@
 </file>
 
 <file path=word/endnotes.xml><?xml version="1.0" encoding="utf-8"?>
-<w:endnotes xmlns:wpc="http://schemas.microsoft.com/office/word/2010/wordprocessingCanvas" xmlns:cx="http://schemas.microsoft.com/office/drawing/2014/chartex" xmlns:cx1="http://schemas.microsoft.com/office/drawing/2015/9/8/chartex" xmlns:cx2="http://schemas.microsoft.com/office/drawing/2015/10/21/chartex" xmlns:cx3="http://schemas.microsoft.com/office/drawing/2016/5/9/chartex" xmlns:cx4="http://schemas.microsoft.com/office/drawing/2016/5/10/chartex" xmlns:cx5="http://schemas.microsoft.com/office/drawing/2016/5/11/chartex" xmlns:cx6="http://schemas.microsoft.com/office/drawing/2016/5/12/chartex" xmlns:cx7="http://schemas.microsoft.com/office/drawing/2016/5/13/chartex" xmlns:cx8="http://schemas.microsoft.com/office/drawing/2016/5/14/chartex" xmlns:mc="http://schemas.openxmlformats.org/markup-compatibility/2006" xmlns:aink="http://schemas.microsoft.com/office/drawing/2016/ink" xmlns:am3d="http://schemas.microsoft.com/office/drawing/2017/model3d" xmlns:o="urn:schemas-microsoft-com:office:office" xmlns:oel="http://schemas.microsoft.com/office/2019/extlst" xmlns:r="http://schemas.openxmlformats.org/officeDocument/2006/relationships" xmlns:m="http://schemas.openxmlformats.org/officeDocument/2006/math" xmlns:v="urn:schemas-microsoft-com:vml" xmlns:wp14="http://schemas.microsoft.com/office/word/2010/wordprocessingDrawing" xmlns:wp="http://schemas.openxmlformats.org/drawingml/2006/wordprocessingDrawing" xmlns:w10="urn:schemas-microsoft-com:office:word" xmlns:w="http://schemas.openxmlformats.org/wordprocessingml/2006/main" xmlns:w14="http://schemas.microsoft.com/office/word/2010/wordml" xmlns:w15="http://schemas.microsoft.com/office/word/2012/wordml" xmlns:w16cex="http://schemas.microsoft.com/office/word/2018/wordml/cex" xmlns:w16cid="http://schemas.microsoft.com/office/word/2016/wordml/cid" xmlns:w16="http://schemas.microsoft.com/office/word/2018/wordml" xmlns:w16sdtdh="http://schemas.microsoft.com/office/word/2020/wordml/sdtdatahash" xmlns:w16se="http://schemas.microsoft.com/office/word/2015/wordml/symex" xmlns:wpg="http://schemas.microsoft.com/office/word/2010/wordprocessingGroup" xmlns:wpi="http://schemas.microsoft.com/office/word/2010/wordprocessingInk" xmlns:wne="http://schemas.microsoft.com/office/word/2006/wordml" xmlns:wps="http://schemas.microsoft.com/office/word/2010/wordprocessingShape" mc:Ignorable="w14 w15 w16se w16cid w16 w16cex w16sdtdh wp14">
+<w:endnotes xmlns:wpc="http://schemas.microsoft.com/office/word/2010/wordprocessingCanvas" xmlns:cx="http://schemas.microsoft.com/office/drawing/2014/chartex" xmlns:cx1="http://schemas.microsoft.com/office/drawing/2015/9/8/chartex" xmlns:cx2="http://schemas.microsoft.com/office/drawing/2015/10/21/chartex" xmlns:cx3="http://schemas.microsoft.com/office/drawing/2016/5/9/chartex" xmlns:cx4="http://schemas.microsoft.com/office/drawing/2016/5/10/chartex" xmlns:cx5="http://schemas.microsoft.com/office/drawing/2016/5/11/chartex" xmlns:cx6="http://schemas.microsoft.com/office/drawing/2016/5/12/chartex" xmlns:cx7="http://schemas.microsoft.com/office/drawing/2016/5/13/chartex" xmlns:cx8="http://schemas.microsoft.com/office/drawing/2016/5/14/chartex" xmlns:mc="http://schemas.openxmlformats.org/markup-compatibility/2006" xmlns:aink="http://schemas.microsoft.com/office/drawing/2016/ink" xmlns:am3d="http://schemas.microsoft.com/office/drawing/2017/model3d" xmlns:o="urn:schemas-microsoft-com:office:office" xmlns:oel="http://schemas.microsoft.com/office/2019/extlst" xmlns:r="http://schemas.openxmlformats.org/officeDocument/2006/relationships" xmlns:m="http://schemas.openxmlformats.org/officeDocument/2006/math" xmlns:v="urn:schemas-microsoft-com:vml" xmlns:wp14="http://schemas.microsoft.com/office/word/2010/wordprocessingDrawing" xmlns:wp="http://schemas.openxmlformats.org/drawingml/2006/wordprocessingDrawing" xmlns:w10="urn:schemas-microsoft-com:office:word" xmlns:w="http://schemas.openxmlformats.org/wordprocessingml/2006/main" xmlns:w14="http://schemas.microsoft.com/office/word/2010/wordml" xmlns:w15="http://schemas.microsoft.com/office/word/2012/wordml" xmlns:w16cex="http://schemas.microsoft.com/office/word/2018/wordml/cex" xmlns:w16cid="http://schemas.microsoft.com/office/word/2016/wordml/cid" xmlns:w16="http://schemas.microsoft.com/office/word/2018/wordml" xmlns:w16du="http://schemas.microsoft.com/office/word/2023/wordml/word16du" xmlns:w16sdtdh="http://schemas.microsoft.com/office/word/2020/wordml/sdtdatahash" xmlns:w16se="http://schemas.microsoft.com/office/word/2015/wordml/symex" xmlns:wpg="http://schemas.microsoft.com/office/word/2010/wordprocessingGroup" xmlns:wpi="http://schemas.microsoft.com/office/word/2010/wordprocessingInk" xmlns:wne="http://schemas.microsoft.com/office/word/2006/wordml" xmlns:wps="http://schemas.microsoft.com/office/word/2010/wordprocessingShape" mc:Ignorable="w14 w15 w16se w16cid w16 w16cex w16sdtdh w16du wp14">
   <w:endnote w:type="separator" w:id="-1">
     <w:p>
       <w:r>
@@ -9721,7 +10036,7 @@
 </file>
 
 <file path=word/footer1.xml><?xml version="1.0" encoding="utf-8"?>
-<w:ftr xmlns:wpc="http://schemas.microsoft.com/office/word/2010/wordprocessingCanvas" xmlns:cx="http://schemas.microsoft.com/office/drawing/2014/chartex" xmlns:cx1="http://schemas.microsoft.com/office/drawing/2015/9/8/chartex" xmlns:cx2="http://schemas.microsoft.com/office/drawing/2015/10/21/chartex" xmlns:cx3="http://schemas.microsoft.com/office/drawing/2016/5/9/chartex" xmlns:cx4="http://schemas.microsoft.com/office/drawing/2016/5/10/chartex" xmlns:cx5="http://schemas.microsoft.com/office/drawing/2016/5/11/chartex" xmlns:cx6="http://schemas.microsoft.com/office/drawing/2016/5/12/chartex" xmlns:cx7="http://schemas.microsoft.com/office/drawing/2016/5/13/chartex" xmlns:cx8="http://schemas.microsoft.com/office/drawing/2016/5/14/chartex" xmlns:mc="http://schemas.openxmlformats.org/markup-compatibility/2006" xmlns:aink="http://schemas.microsoft.com/office/drawing/2016/ink" xmlns:am3d="http://schemas.microsoft.com/office/drawing/2017/model3d" xmlns:o="urn:schemas-microsoft-com:office:office" xmlns:oel="http://schemas.microsoft.com/office/2019/extlst" xmlns:r="http://schemas.openxmlformats.org/officeDocument/2006/relationships" xmlns:m="http://schemas.openxmlformats.org/officeDocument/2006/math" xmlns:v="urn:schemas-microsoft-com:vml" xmlns:wp14="http://schemas.microsoft.com/office/word/2010/wordprocessingDrawing" xmlns:wp="http://schemas.openxmlformats.org/drawingml/2006/wordprocessingDrawing" xmlns:w10="urn:schemas-microsoft-com:office:word" xmlns:w="http://schemas.openxmlformats.org/wordprocessingml/2006/main" xmlns:w14="http://schemas.microsoft.com/office/word/2010/wordml" xmlns:w15="http://schemas.microsoft.com/office/word/2012/wordml" xmlns:w16cex="http://schemas.microsoft.com/office/word/2018/wordml/cex" xmlns:w16cid="http://schemas.microsoft.com/office/word/2016/wordml/cid" xmlns:w16="http://schemas.microsoft.com/office/word/2018/wordml" xmlns:w16sdtdh="http://schemas.microsoft.com/office/word/2020/wordml/sdtdatahash" xmlns:w16se="http://schemas.microsoft.com/office/word/2015/wordml/symex" xmlns:wpg="http://schemas.microsoft.com/office/word/2010/wordprocessingGroup" xmlns:wpi="http://schemas.microsoft.com/office/word/2010/wordprocessingInk" xmlns:wne="http://schemas.microsoft.com/office/word/2006/wordml" xmlns:wps="http://schemas.microsoft.com/office/word/2010/wordprocessingShape" mc:Ignorable="w14 w15 w16se w16cid w16 w16cex w16sdtdh wp14">
+<w:ftr xmlns:wpc="http://schemas.microsoft.com/office/word/2010/wordprocessingCanvas" xmlns:cx="http://schemas.microsoft.com/office/drawing/2014/chartex" xmlns:cx1="http://schemas.microsoft.com/office/drawing/2015/9/8/chartex" xmlns:cx2="http://schemas.microsoft.com/office/drawing/2015/10/21/chartex" xmlns:cx3="http://schemas.microsoft.com/office/drawing/2016/5/9/chartex" xmlns:cx4="http://schemas.microsoft.com/office/drawing/2016/5/10/chartex" xmlns:cx5="http://schemas.microsoft.com/office/drawing/2016/5/11/chartex" xmlns:cx6="http://schemas.microsoft.com/office/drawing/2016/5/12/chartex" xmlns:cx7="http://schemas.microsoft.com/office/drawing/2016/5/13/chartex" xmlns:cx8="http://schemas.microsoft.com/office/drawing/2016/5/14/chartex" xmlns:mc="http://schemas.openxmlformats.org/markup-compatibility/2006" xmlns:aink="http://schemas.microsoft.com/office/drawing/2016/ink" xmlns:am3d="http://schemas.microsoft.com/office/drawing/2017/model3d" xmlns:o="urn:schemas-microsoft-com:office:office" xmlns:oel="http://schemas.microsoft.com/office/2019/extlst" xmlns:r="http://schemas.openxmlformats.org/officeDocument/2006/relationships" xmlns:m="http://schemas.openxmlformats.org/officeDocument/2006/math" xmlns:v="urn:schemas-microsoft-com:vml" xmlns:wp14="http://schemas.microsoft.com/office/word/2010/wordprocessingDrawing" xmlns:wp="http://schemas.openxmlformats.org/drawingml/2006/wordprocessingDrawing" xmlns:w10="urn:schemas-microsoft-com:office:word" xmlns:w="http://schemas.openxmlformats.org/wordprocessingml/2006/main" xmlns:w14="http://schemas.microsoft.com/office/word/2010/wordml" xmlns:w15="http://schemas.microsoft.com/office/word/2012/wordml" xmlns:w16cex="http://schemas.microsoft.com/office/word/2018/wordml/cex" xmlns:w16cid="http://schemas.microsoft.com/office/word/2016/wordml/cid" xmlns:w16="http://schemas.microsoft.com/office/word/2018/wordml" xmlns:w16du="http://schemas.microsoft.com/office/word/2023/wordml/word16du" xmlns:w16sdtdh="http://schemas.microsoft.com/office/word/2020/wordml/sdtdatahash" xmlns:w16se="http://schemas.microsoft.com/office/word/2015/wordml/symex" xmlns:wpg="http://schemas.microsoft.com/office/word/2010/wordprocessingGroup" xmlns:wpi="http://schemas.microsoft.com/office/word/2010/wordprocessingInk" xmlns:wne="http://schemas.microsoft.com/office/word/2006/wordml" xmlns:wps="http://schemas.microsoft.com/office/word/2010/wordprocessingShape" mc:Ignorable="w14 w15 w16se w16cid w16 w16cex w16sdtdh w16du wp14">
   <w:p>
     <w:pPr>
       <w:pStyle w:val="Pieddepage"/>
@@ -9779,7 +10094,7 @@
 </file>
 
 <file path=word/footnotes.xml><?xml version="1.0" encoding="utf-8"?>
-<w:footnotes xmlns:wpc="http://schemas.microsoft.com/office/word/2010/wordprocessingCanvas" xmlns:cx="http://schemas.microsoft.com/office/drawing/2014/chartex" xmlns:cx1="http://schemas.microsoft.com/office/drawing/2015/9/8/chartex" xmlns:cx2="http://schemas.microsoft.com/office/drawing/2015/10/21/chartex" xmlns:cx3="http://schemas.microsoft.com/office/drawing/2016/5/9/chartex" xmlns:cx4="http://schemas.microsoft.com/office/drawing/2016/5/10/chartex" xmlns:cx5="http://schemas.microsoft.com/office/drawing/2016/5/11/chartex" xmlns:cx6="http://schemas.microsoft.com/office/drawing/2016/5/12/chartex" xmlns:cx7="http://schemas.microsoft.com/office/drawing/2016/5/13/chartex" xmlns:cx8="http://schemas.microsoft.com/office/drawing/2016/5/14/chartex" xmlns:mc="http://schemas.openxmlformats.org/markup-compatibility/2006" xmlns:aink="http://schemas.microsoft.com/office/drawing/2016/ink" xmlns:am3d="http://schemas.microsoft.com/office/drawing/2017/model3d" xmlns:o="urn:schemas-microsoft-com:office:office" xmlns:oel="http://schemas.microsoft.com/office/2019/extlst" xmlns:r="http://schemas.openxmlformats.org/officeDocument/2006/relationships" xmlns:m="http://schemas.openxmlformats.org/officeDocument/2006/math" xmlns:v="urn:schemas-microsoft-com:vml" xmlns:wp14="http://schemas.microsoft.com/office/word/2010/wordprocessingDrawing" xmlns:wp="http://schemas.openxmlformats.org/drawingml/2006/wordprocessingDrawing" xmlns:w10="urn:schemas-microsoft-com:office:word" xmlns:w="http://schemas.openxmlformats.org/wordprocessingml/2006/main" xmlns:w14="http://schemas.microsoft.com/office/word/2010/wordml" xmlns:w15="http://schemas.microsoft.com/office/word/2012/wordml" xmlns:w16cex="http://schemas.microsoft.com/office/word/2018/wordml/cex" xmlns:w16cid="http://schemas.microsoft.com/office/word/2016/wordml/cid" xmlns:w16="http://schemas.microsoft.com/office/word/2018/wordml" xmlns:w16sdtdh="http://schemas.microsoft.com/office/word/2020/wordml/sdtdatahash" xmlns:w16se="http://schemas.microsoft.com/office/word/2015/wordml/symex" xmlns:wpg="http://schemas.microsoft.com/office/word/2010/wordprocessingGroup" xmlns:wpi="http://schemas.microsoft.com/office/word/2010/wordprocessingInk" xmlns:wne="http://schemas.microsoft.com/office/word/2006/wordml" xmlns:wps="http://schemas.microsoft.com/office/word/2010/wordprocessingShape" mc:Ignorable="w14 w15 w16se w16cid w16 w16cex w16sdtdh wp14">
+<w:footnotes xmlns:wpc="http://schemas.microsoft.com/office/word/2010/wordprocessingCanvas" xmlns:cx="http://schemas.microsoft.com/office/drawing/2014/chartex" xmlns:cx1="http://schemas.microsoft.com/office/drawing/2015/9/8/chartex" xmlns:cx2="http://schemas.microsoft.com/office/drawing/2015/10/21/chartex" xmlns:cx3="http://schemas.microsoft.com/office/drawing/2016/5/9/chartex" xmlns:cx4="http://schemas.microsoft.com/office/drawing/2016/5/10/chartex" xmlns:cx5="http://schemas.microsoft.com/office/drawing/2016/5/11/chartex" xmlns:cx6="http://schemas.microsoft.com/office/drawing/2016/5/12/chartex" xmlns:cx7="http://schemas.microsoft.com/office/drawing/2016/5/13/chartex" xmlns:cx8="http://schemas.microsoft.com/office/drawing/2016/5/14/chartex" xmlns:mc="http://schemas.openxmlformats.org/markup-compatibility/2006" xmlns:aink="http://schemas.microsoft.com/office/drawing/2016/ink" xmlns:am3d="http://schemas.microsoft.com/office/drawing/2017/model3d" xmlns:o="urn:schemas-microsoft-com:office:office" xmlns:oel="http://schemas.microsoft.com/office/2019/extlst" xmlns:r="http://schemas.openxmlformats.org/officeDocument/2006/relationships" xmlns:m="http://schemas.openxmlformats.org/officeDocument/2006/math" xmlns:v="urn:schemas-microsoft-com:vml" xmlns:wp14="http://schemas.microsoft.com/office/word/2010/wordprocessingDrawing" xmlns:wp="http://schemas.openxmlformats.org/drawingml/2006/wordprocessingDrawing" xmlns:w10="urn:schemas-microsoft-com:office:word" xmlns:w="http://schemas.openxmlformats.org/wordprocessingml/2006/main" xmlns:w14="http://schemas.microsoft.com/office/word/2010/wordml" xmlns:w15="http://schemas.microsoft.com/office/word/2012/wordml" xmlns:w16cex="http://schemas.microsoft.com/office/word/2018/wordml/cex" xmlns:w16cid="http://schemas.microsoft.com/office/word/2016/wordml/cid" xmlns:w16="http://schemas.microsoft.com/office/word/2018/wordml" xmlns:w16du="http://schemas.microsoft.com/office/word/2023/wordml/word16du" xmlns:w16sdtdh="http://schemas.microsoft.com/office/word/2020/wordml/sdtdatahash" xmlns:w16se="http://schemas.microsoft.com/office/word/2015/wordml/symex" xmlns:wpg="http://schemas.microsoft.com/office/word/2010/wordprocessingGroup" xmlns:wpi="http://schemas.microsoft.com/office/word/2010/wordprocessingInk" xmlns:wne="http://schemas.microsoft.com/office/word/2006/wordml" xmlns:wps="http://schemas.microsoft.com/office/word/2010/wordprocessingShape" mc:Ignorable="w14 w15 w16se w16cid w16 w16cex w16sdtdh w16du wp14">
   <w:footnote w:type="separator" w:id="-1">
     <w:p>
       <w:r>
@@ -9798,7 +10113,7 @@
 </file>
 
 <file path=word/header1.xml><?xml version="1.0" encoding="utf-8"?>
-<w:hdr xmlns:wpc="http://schemas.microsoft.com/office/word/2010/wordprocessingCanvas" xmlns:cx="http://schemas.microsoft.com/office/drawing/2014/chartex" xmlns:cx1="http://schemas.microsoft.com/office/drawing/2015/9/8/chartex" xmlns:cx2="http://schemas.microsoft.com/office/drawing/2015/10/21/chartex" xmlns:cx3="http://schemas.microsoft.com/office/drawing/2016/5/9/chartex" xmlns:cx4="http://schemas.microsoft.com/office/drawing/2016/5/10/chartex" xmlns:cx5="http://schemas.microsoft.com/office/drawing/2016/5/11/chartex" xmlns:cx6="http://schemas.microsoft.com/office/drawing/2016/5/12/chartex" xmlns:cx7="http://schemas.microsoft.com/office/drawing/2016/5/13/chartex" xmlns:cx8="http://schemas.microsoft.com/office/drawing/2016/5/14/chartex" xmlns:mc="http://schemas.openxmlformats.org/markup-compatibility/2006" xmlns:aink="http://schemas.microsoft.com/office/drawing/2016/ink" xmlns:am3d="http://schemas.microsoft.com/office/drawing/2017/model3d" xmlns:o="urn:schemas-microsoft-com:office:office" xmlns:oel="http://schemas.microsoft.com/office/2019/extlst" xmlns:r="http://schemas.openxmlformats.org/officeDocument/2006/relationships" xmlns:m="http://schemas.openxmlformats.org/officeDocument/2006/math" xmlns:v="urn:schemas-microsoft-com:vml" xmlns:wp14="http://schemas.microsoft.com/office/word/2010/wordprocessingDrawing" xmlns:wp="http://schemas.openxmlformats.org/drawingml/2006/wordprocessingDrawing" xmlns:w10="urn:schemas-microsoft-com:office:word" xmlns:w="http://schemas.openxmlformats.org/wordprocessingml/2006/main" xmlns:w14="http://schemas.microsoft.com/office/word/2010/wordml" xmlns:w15="http://schemas.microsoft.com/office/word/2012/wordml" xmlns:w16cex="http://schemas.microsoft.com/office/word/2018/wordml/cex" xmlns:w16cid="http://schemas.microsoft.com/office/word/2016/wordml/cid" xmlns:w16="http://schemas.microsoft.com/office/word/2018/wordml" xmlns:w16sdtdh="http://schemas.microsoft.com/office/word/2020/wordml/sdtdatahash" xmlns:w16se="http://schemas.microsoft.com/office/word/2015/wordml/symex" xmlns:wpg="http://schemas.microsoft.com/office/word/2010/wordprocessingGroup" xmlns:wpi="http://schemas.microsoft.com/office/word/2010/wordprocessingInk" xmlns:wne="http://schemas.microsoft.com/office/word/2006/wordml" xmlns:wps="http://schemas.microsoft.com/office/word/2010/wordprocessingShape" mc:Ignorable="w14 w15 w16se w16cid w16 w16cex w16sdtdh wp14">
+<w:hdr xmlns:wpc="http://schemas.microsoft.com/office/word/2010/wordprocessingCanvas" xmlns:cx="http://schemas.microsoft.com/office/drawing/2014/chartex" xmlns:cx1="http://schemas.microsoft.com/office/drawing/2015/9/8/chartex" xmlns:cx2="http://schemas.microsoft.com/office/drawing/2015/10/21/chartex" xmlns:cx3="http://schemas.microsoft.com/office/drawing/2016/5/9/chartex" xmlns:cx4="http://schemas.microsoft.com/office/drawing/2016/5/10/chartex" xmlns:cx5="http://schemas.microsoft.com/office/drawing/2016/5/11/chartex" xmlns:cx6="http://schemas.microsoft.com/office/drawing/2016/5/12/chartex" xmlns:cx7="http://schemas.microsoft.com/office/drawing/2016/5/13/chartex" xmlns:cx8="http://schemas.microsoft.com/office/drawing/2016/5/14/chartex" xmlns:mc="http://schemas.openxmlformats.org/markup-compatibility/2006" xmlns:aink="http://schemas.microsoft.com/office/drawing/2016/ink" xmlns:am3d="http://schemas.microsoft.com/office/drawing/2017/model3d" xmlns:o="urn:schemas-microsoft-com:office:office" xmlns:oel="http://schemas.microsoft.com/office/2019/extlst" xmlns:r="http://schemas.openxmlformats.org/officeDocument/2006/relationships" xmlns:m="http://schemas.openxmlformats.org/officeDocument/2006/math" xmlns:v="urn:schemas-microsoft-com:vml" xmlns:wp14="http://schemas.microsoft.com/office/word/2010/wordprocessingDrawing" xmlns:wp="http://schemas.openxmlformats.org/drawingml/2006/wordprocessingDrawing" xmlns:w10="urn:schemas-microsoft-com:office:word" xmlns:w="http://schemas.openxmlformats.org/wordprocessingml/2006/main" xmlns:w14="http://schemas.microsoft.com/office/word/2010/wordml" xmlns:w15="http://schemas.microsoft.com/office/word/2012/wordml" xmlns:w16cex="http://schemas.microsoft.com/office/word/2018/wordml/cex" xmlns:w16cid="http://schemas.microsoft.com/office/word/2016/wordml/cid" xmlns:w16="http://schemas.microsoft.com/office/word/2018/wordml" xmlns:w16du="http://schemas.microsoft.com/office/word/2023/wordml/word16du" xmlns:w16sdtdh="http://schemas.microsoft.com/office/word/2020/wordml/sdtdatahash" xmlns:w16se="http://schemas.microsoft.com/office/word/2015/wordml/symex" xmlns:wpg="http://schemas.microsoft.com/office/word/2010/wordprocessingGroup" xmlns:wpi="http://schemas.microsoft.com/office/word/2010/wordprocessingInk" xmlns:wne="http://schemas.microsoft.com/office/word/2006/wordml" xmlns:wps="http://schemas.microsoft.com/office/word/2010/wordprocessingShape" mc:Ignorable="w14 w15 w16se w16cid w16 w16cex w16sdtdh w16du wp14">
   <w:p>
     <w:pPr>
       <w:pStyle w:val="En-tte"/>
@@ -9808,7 +10123,7 @@
 </file>
 
 <file path=word/styles.xml><?xml version="1.0" encoding="utf-8"?>
-<w:styles xmlns:mc="http://schemas.openxmlformats.org/markup-compatibility/2006" xmlns:r="http://schemas.openxmlformats.org/officeDocument/2006/relationships" xmlns:w="http://schemas.openxmlformats.org/wordprocessingml/2006/main" xmlns:w14="http://schemas.microsoft.com/office/word/2010/wordml" xmlns:w15="http://schemas.microsoft.com/office/word/2012/wordml" xmlns:w16cex="http://schemas.microsoft.com/office/word/2018/wordml/cex" xmlns:w16cid="http://schemas.microsoft.com/office/word/2016/wordml/cid" xmlns:w16="http://schemas.microsoft.com/office/word/2018/wordml" xmlns:w16sdtdh="http://schemas.microsoft.com/office/word/2020/wordml/sdtdatahash" xmlns:w16se="http://schemas.microsoft.com/office/word/2015/wordml/symex" mc:Ignorable="w14 w15 w16se w16cid w16 w16cex w16sdtdh">
+<w:styles xmlns:mc="http://schemas.openxmlformats.org/markup-compatibility/2006" xmlns:r="http://schemas.openxmlformats.org/officeDocument/2006/relationships" xmlns:w="http://schemas.openxmlformats.org/wordprocessingml/2006/main" xmlns:w14="http://schemas.microsoft.com/office/word/2010/wordml" xmlns:w15="http://schemas.microsoft.com/office/word/2012/wordml" xmlns:w16cex="http://schemas.microsoft.com/office/word/2018/wordml/cex" xmlns:w16cid="http://schemas.microsoft.com/office/word/2016/wordml/cid" xmlns:w16="http://schemas.microsoft.com/office/word/2018/wordml" xmlns:w16du="http://schemas.microsoft.com/office/word/2023/wordml/word16du" xmlns:w16sdtdh="http://schemas.microsoft.com/office/word/2020/wordml/sdtdatahash" xmlns:w16se="http://schemas.microsoft.com/office/word/2015/wordml/symex" mc:Ignorable="w14 w15 w16se w16cid w16 w16cex w16sdtdh w16du">
   <w:docDefaults>
     <w:rPrDefault>
       <w:rPr>

</xml_diff>